<commit_message>
chore(remove-domino): remove Dominó support (backend socketService/redisService/config, frontend index/lobby/socket-client); cleanup and fix header comment
</commit_message>
<xml_diff>
--- a/COSAS A TOMAR EN CUENTA SEGURIDAD.docx
+++ b/COSAS A TOMAR EN CUENTA SEGURIDAD.docx
@@ -409,7 +409,506 @@
     </w:p>
     <w:p/>
     <w:p/>
-    <w:p/>
+    <w:p>
+      <w:pPr>
+        <w:rPr>
+          <w:u w:val="single"/>
+        </w:rPr>
+      </w:pPr>
+      <w:proofErr w:type="spellStart"/>
+      <w:r>
+        <w:t>Actua</w:t>
+      </w:r>
+      <w:proofErr w:type="spellEnd"/>
+      <w:r>
+        <w:t xml:space="preserve"> como un profesional organizando proyectos investiga en la web y vamos a replantear lo que tenemos actualmente y vas a tomar en cuenta a </w:t>
+      </w:r>
+      <w:proofErr w:type="spellStart"/>
+      <w:r>
+        <w:t>continuacion</w:t>
+      </w:r>
+      <w:proofErr w:type="spellEnd"/>
+      <w:r>
+        <w:t>:</w:t>
+      </w:r>
+      <w:r>
+        <w:br/>
+      </w:r>
+      <w:r>
+        <w:br/>
+        <w:t xml:space="preserve">una vez que </w:t>
+      </w:r>
+      <w:proofErr w:type="spellStart"/>
+      <w:r>
+        <w:t>terminemosde</w:t>
+      </w:r>
+      <w:proofErr w:type="spellEnd"/>
+      <w:r>
+        <w:t xml:space="preserve"> remover el dominó nos vamos a centrar en la estética y pulir todos los detalles que hay solo con 2 juegos</w:t>
+      </w:r>
+      <w:r>
+        <w:br/>
+      </w:r>
+      <w:r>
+        <w:br/>
+        <w:t>primero, todos los juegos tienen modalidad "amistoso" (no requiere fuego)</w:t>
+      </w:r>
+      <w:r>
+        <w:br/>
+        <w:t>para permitir que todos puedan participar,</w:t>
+      </w:r>
+      <w:r>
+        <w:br/>
+      </w:r>
+      <w:proofErr w:type="spellStart"/>
+      <w:r>
+        <w:t>tambien</w:t>
+      </w:r>
+      <w:proofErr w:type="spellEnd"/>
+      <w:r>
+        <w:t xml:space="preserve"> tienen el modo fuego, requiere fuego para poder comenzar la partida, si el host abre una </w:t>
+      </w:r>
+      <w:proofErr w:type="spellStart"/>
+      <w:r>
+        <w:t>sala,amistosa</w:t>
+      </w:r>
+      <w:proofErr w:type="spellEnd"/>
+      <w:r>
+        <w:t xml:space="preserve">, para que entre la gente y luego de que </w:t>
+      </w:r>
+      <w:proofErr w:type="spellStart"/>
+      <w:r>
+        <w:t>esten</w:t>
+      </w:r>
+      <w:proofErr w:type="spellEnd"/>
+      <w:r>
+        <w:t xml:space="preserve"> en la sala cambia el modo a fuego, no va a permitir iniciar la partida si alguien no tiene fuegos y les va a mostrar a todos los usuarios con un aura roja </w:t>
+      </w:r>
+      <w:proofErr w:type="spellStart"/>
+      <w:r>
+        <w:t>al rededor</w:t>
+      </w:r>
+      <w:proofErr w:type="spellEnd"/>
+      <w:r>
+        <w:t xml:space="preserve"> del usuario indicando que ese usuario no tiene fuego, </w:t>
+      </w:r>
+      <w:proofErr w:type="spellStart"/>
+      <w:r>
+        <w:t>asi</w:t>
+      </w:r>
+      <w:proofErr w:type="spellEnd"/>
+      <w:r>
+        <w:t xml:space="preserve"> manejaremos ese error, tomar en cuenta que todo va ir </w:t>
+      </w:r>
+      <w:proofErr w:type="spellStart"/>
+      <w:r>
+        <w:t>desarrollandose</w:t>
+      </w:r>
+      <w:proofErr w:type="spellEnd"/>
+      <w:r>
+        <w:t xml:space="preserve"> con estas intenciones para permitir </w:t>
+      </w:r>
+      <w:proofErr w:type="spellStart"/>
+      <w:r>
+        <w:t>interaccion</w:t>
+      </w:r>
+      <w:proofErr w:type="spellEnd"/>
+      <w:r>
+        <w:t xml:space="preserve"> con la plataforma sin obligar al usuario que disponga fuegos para jugar de manera amistosa</w:t>
+      </w:r>
+      <w:r>
+        <w:br/>
+      </w:r>
+      <w:r>
+        <w:br/>
+        <w:t xml:space="preserve">vamos a organizar la data, primero, vamos a analizar lo que NO estamos usando y lo eliminamos por ejemplo </w:t>
+      </w:r>
+      <w:proofErr w:type="spellStart"/>
+      <w:r>
+        <w:t>ngrok</w:t>
+      </w:r>
+      <w:proofErr w:type="spellEnd"/>
+      <w:r>
+        <w:t>, igualmente revisaremos.</w:t>
+      </w:r>
+      <w:r>
+        <w:br/>
+      </w:r>
+      <w:r>
+        <w:br/>
+        <w:t xml:space="preserve">ya estamos definiendo, tenemos una </w:t>
+      </w:r>
+      <w:proofErr w:type="spellStart"/>
+      <w:r>
+        <w:t>organizacion</w:t>
+      </w:r>
+      <w:proofErr w:type="spellEnd"/>
+      <w:r>
+        <w:t xml:space="preserve"> </w:t>
+      </w:r>
+      <w:proofErr w:type="spellStart"/>
+      <w:r>
+        <w:t>asi</w:t>
+      </w:r>
+      <w:proofErr w:type="spellEnd"/>
+      <w:r>
+        <w:br/>
+      </w:r>
+      <w:r>
+        <w:br/>
+        <w:t xml:space="preserve">tenemos una </w:t>
+      </w:r>
+      <w:proofErr w:type="spellStart"/>
+      <w:r>
+        <w:t>simulacion</w:t>
+      </w:r>
+      <w:proofErr w:type="spellEnd"/>
+      <w:r>
+        <w:t xml:space="preserve"> de </w:t>
+      </w:r>
+      <w:proofErr w:type="spellStart"/>
+      <w:r>
+        <w:t>token</w:t>
+      </w:r>
+      <w:proofErr w:type="spellEnd"/>
+      <w:r>
+        <w:t xml:space="preserve"> (fuego)</w:t>
+      </w:r>
+      <w:r>
+        <w:br/>
+        <w:t xml:space="preserve">tenemos una plataforma de </w:t>
+      </w:r>
+      <w:proofErr w:type="spellStart"/>
+      <w:r>
+        <w:t>minijuegos</w:t>
+      </w:r>
+      <w:proofErr w:type="spellEnd"/>
+      <w:r>
+        <w:br/>
+        <w:t xml:space="preserve">en la plataforma de </w:t>
+      </w:r>
+      <w:proofErr w:type="spellStart"/>
+      <w:r>
+        <w:t>minijuegos</w:t>
+      </w:r>
+      <w:proofErr w:type="spellEnd"/>
+      <w:r>
+        <w:t xml:space="preserve"> se le da uso al </w:t>
+      </w:r>
+      <w:proofErr w:type="spellStart"/>
+      <w:r>
+        <w:t>token</w:t>
+      </w:r>
+      <w:proofErr w:type="spellEnd"/>
+      <w:r>
+        <w:br/>
+        <w:t>en la plataforma de juegos se le agregan juegos como: tic tac toe, bingo, etc.</w:t>
+      </w:r>
+      <w:r>
+        <w:br/>
+        <w:t xml:space="preserve">la plataforma debe ser modular y permitir que un juego sea agregado o removido </w:t>
+      </w:r>
+      <w:proofErr w:type="spellStart"/>
+      <w:r>
+        <w:t>facilmente</w:t>
+      </w:r>
+      <w:proofErr w:type="spellEnd"/>
+      <w:r>
+        <w:t xml:space="preserve">, igualmente la estructura del </w:t>
+      </w:r>
+      <w:proofErr w:type="spellStart"/>
+      <w:r>
+        <w:t>token</w:t>
+      </w:r>
+      <w:proofErr w:type="spellEnd"/>
+      <w:r>
+        <w:t xml:space="preserve"> debe acoplarse </w:t>
+      </w:r>
+      <w:proofErr w:type="spellStart"/>
+      <w:r>
+        <w:t>facilmente</w:t>
+      </w:r>
+      <w:proofErr w:type="spellEnd"/>
+      <w:r>
+        <w:t xml:space="preserve"> a la </w:t>
+      </w:r>
+      <w:proofErr w:type="spellStart"/>
+      <w:r>
+        <w:t>incorporacion</w:t>
+      </w:r>
+      <w:proofErr w:type="spellEnd"/>
+      <w:r>
+        <w:t xml:space="preserve"> de nuevos proyectos ya que seguiremos ampliando</w:t>
+      </w:r>
+      <w:r>
+        <w:br/>
+        <w:t xml:space="preserve">el </w:t>
+      </w:r>
+      <w:proofErr w:type="spellStart"/>
+      <w:r>
+        <w:t>token</w:t>
+      </w:r>
+      <w:proofErr w:type="spellEnd"/>
+      <w:r>
+        <w:t xml:space="preserve"> debe estar separado para permitir su futura </w:t>
+      </w:r>
+      <w:proofErr w:type="spellStart"/>
+      <w:r>
+        <w:t>implementacion</w:t>
+      </w:r>
+      <w:proofErr w:type="spellEnd"/>
+      <w:r>
+        <w:t xml:space="preserve"> en una </w:t>
+      </w:r>
+      <w:proofErr w:type="spellStart"/>
+      <w:r>
+        <w:t>blockchain</w:t>
+      </w:r>
+      <w:proofErr w:type="spellEnd"/>
+      <w:r>
+        <w:t>.</w:t>
+      </w:r>
+      <w:r>
+        <w:br/>
+      </w:r>
+      <w:r>
+        <w:br/>
+      </w:r>
+      <w:proofErr w:type="gramStart"/>
+      <w:r>
+        <w:t>ya</w:t>
+      </w:r>
+      <w:proofErr w:type="gramEnd"/>
+      <w:r>
+        <w:t xml:space="preserve"> que tenemos un </w:t>
+      </w:r>
+      <w:proofErr w:type="spellStart"/>
+      <w:r>
+        <w:t>supply</w:t>
+      </w:r>
+      <w:proofErr w:type="spellEnd"/>
+      <w:r>
+        <w:t xml:space="preserve"> mi </w:t>
+      </w:r>
+      <w:proofErr w:type="spellStart"/>
+      <w:r>
+        <w:t>intencion</w:t>
+      </w:r>
+      <w:proofErr w:type="spellEnd"/>
+      <w:r>
+        <w:t xml:space="preserve"> es que al incorporar una tienda, esta tienda tendrá una </w:t>
+      </w:r>
+      <w:proofErr w:type="spellStart"/>
+      <w:r>
+        <w:t>dashboard</w:t>
+      </w:r>
+      <w:proofErr w:type="spellEnd"/>
+      <w:r>
+        <w:t xml:space="preserve"> propia para gestionar sus ventas, compras, </w:t>
+      </w:r>
+      <w:proofErr w:type="spellStart"/>
+      <w:r>
+        <w:t>articulos</w:t>
+      </w:r>
+      <w:proofErr w:type="spellEnd"/>
+      <w:r>
+        <w:t xml:space="preserve">, inventarios, </w:t>
+      </w:r>
+      <w:proofErr w:type="spellStart"/>
+      <w:r>
+        <w:t>estadisticas</w:t>
+      </w:r>
+      <w:proofErr w:type="spellEnd"/>
+      <w:r>
+        <w:t xml:space="preserve">, informes y cada vez que un cliente realice una compra en la tienda se acuña un nuevo </w:t>
+      </w:r>
+      <w:proofErr w:type="spellStart"/>
+      <w:r>
+        <w:t>token</w:t>
+      </w:r>
+      <w:proofErr w:type="spellEnd"/>
+      <w:r>
+        <w:t xml:space="preserve"> del </w:t>
+      </w:r>
+      <w:proofErr w:type="spellStart"/>
+      <w:r>
+        <w:t>supply</w:t>
+      </w:r>
+      <w:proofErr w:type="spellEnd"/>
+      <w:r>
+        <w:t xml:space="preserve"> </w:t>
+      </w:r>
+      <w:proofErr w:type="spellStart"/>
+      <w:r>
+        <w:t>maximo</w:t>
+      </w:r>
+      <w:proofErr w:type="spellEnd"/>
+      <w:r>
+        <w:t xml:space="preserve">, y debe aparecer en nuestro </w:t>
+      </w:r>
+      <w:proofErr w:type="spellStart"/>
+      <w:r>
+        <w:t>dashboard</w:t>
+      </w:r>
+      <w:proofErr w:type="spellEnd"/>
+      <w:r>
+        <w:t xml:space="preserve"> las monedas acuñadas por cada </w:t>
+      </w:r>
+      <w:r>
+        <w:lastRenderedPageBreak/>
+        <w:t xml:space="preserve">tienda que comienzan a entrar en </w:t>
+      </w:r>
+      <w:proofErr w:type="spellStart"/>
+      <w:r>
+        <w:t>circulacion</w:t>
+      </w:r>
+      <w:proofErr w:type="spellEnd"/>
+      <w:r>
+        <w:t xml:space="preserve">. </w:t>
+      </w:r>
+      <w:proofErr w:type="gramStart"/>
+      <w:r>
+        <w:t>desde</w:t>
+      </w:r>
+      <w:proofErr w:type="gramEnd"/>
+      <w:r>
+        <w:t xml:space="preserve"> nuestro </w:t>
+      </w:r>
+      <w:proofErr w:type="spellStart"/>
+      <w:r>
+        <w:t>dashboard</w:t>
+      </w:r>
+      <w:proofErr w:type="spellEnd"/>
+      <w:r>
+        <w:t xml:space="preserve"> debo poder cambiar la cantidad de monedas que se pueden acuñar por cada tienda.</w:t>
+      </w:r>
+      <w:r>
+        <w:br/>
+      </w:r>
+      <w:r>
+        <w:br/>
+        <w:t xml:space="preserve">tenemos que desarrollar un sistema de quema de </w:t>
+      </w:r>
+      <w:proofErr w:type="spellStart"/>
+      <w:r>
+        <w:t>tokens,de</w:t>
+      </w:r>
+      <w:proofErr w:type="spellEnd"/>
+      <w:r>
+        <w:t xml:space="preserve"> este modo seguiremos en la estructura que tenemos</w:t>
+      </w:r>
+      <w:r>
+        <w:br/>
+      </w:r>
+      <w:r>
+        <w:br/>
+        <w:t xml:space="preserve">Los usuarios pueden canjear la cantidad de </w:t>
+      </w:r>
+      <w:proofErr w:type="spellStart"/>
+      <w:r>
+        <w:t>tokens</w:t>
+      </w:r>
+      <w:proofErr w:type="spellEnd"/>
+      <w:r>
+        <w:t xml:space="preserve"> que deseen de los que tengan disponibles, este canje será quemarlos para reducir el </w:t>
+      </w:r>
+      <w:proofErr w:type="spellStart"/>
+      <w:r>
+        <w:t>max-supply</w:t>
+      </w:r>
+      <w:proofErr w:type="spellEnd"/>
+      <w:r>
+        <w:t xml:space="preserve">, </w:t>
+      </w:r>
+      <w:proofErr w:type="spellStart"/>
+      <w:r>
+        <w:t>tambien</w:t>
+      </w:r>
+      <w:proofErr w:type="spellEnd"/>
+      <w:r>
+        <w:t xml:space="preserve"> </w:t>
+      </w:r>
+      <w:proofErr w:type="spellStart"/>
+      <w:r>
+        <w:t>podran</w:t>
+      </w:r>
+      <w:proofErr w:type="spellEnd"/>
+      <w:r>
+        <w:t xml:space="preserve"> "comprar" algunas cosas y esta compra con </w:t>
+      </w:r>
+      <w:proofErr w:type="spellStart"/>
+      <w:r>
+        <w:t>tokens</w:t>
+      </w:r>
+      <w:proofErr w:type="spellEnd"/>
+      <w:r>
+        <w:t xml:space="preserve"> </w:t>
+      </w:r>
+      <w:proofErr w:type="spellStart"/>
+      <w:r>
+        <w:t>serà</w:t>
+      </w:r>
+      <w:proofErr w:type="spellEnd"/>
+      <w:r>
+        <w:t xml:space="preserve"> una quema directa de estos </w:t>
+      </w:r>
+      <w:proofErr w:type="spellStart"/>
+      <w:r>
+        <w:t>tokens</w:t>
+      </w:r>
+      <w:proofErr w:type="spellEnd"/>
+      <w:r>
+        <w:t xml:space="preserve"> </w:t>
+      </w:r>
+      <w:proofErr w:type="spellStart"/>
+      <w:r>
+        <w:t>asi</w:t>
+      </w:r>
+      <w:proofErr w:type="spellEnd"/>
+      <w:r>
+        <w:t xml:space="preserve"> que se debe implementar un modo de NFT de tal modo yo pueda agregarlos </w:t>
+      </w:r>
+      <w:proofErr w:type="spellStart"/>
+      <w:r>
+        <w:t>desdes</w:t>
+      </w:r>
+      <w:proofErr w:type="spellEnd"/>
+      <w:r>
+        <w:t xml:space="preserve"> el </w:t>
+      </w:r>
+      <w:proofErr w:type="spellStart"/>
+      <w:r>
+        <w:t>dashboard</w:t>
+      </w:r>
+      <w:proofErr w:type="spellEnd"/>
+      <w:r>
+        <w:t xml:space="preserve"> y aparezcan en otra interfaz que un usuario pueda entrar en un "</w:t>
+      </w:r>
+      <w:proofErr w:type="spellStart"/>
+      <w:r>
+        <w:t>minijuego</w:t>
+      </w:r>
+      <w:proofErr w:type="spellEnd"/>
+      <w:r>
+        <w:t xml:space="preserve">" de </w:t>
+      </w:r>
+      <w:proofErr w:type="spellStart"/>
+      <w:r>
+        <w:t>articulos</w:t>
+      </w:r>
+      <w:proofErr w:type="spellEnd"/>
+      <w:r>
+        <w:t xml:space="preserve"> y canjear sus </w:t>
+      </w:r>
+      <w:proofErr w:type="spellStart"/>
+      <w:r>
+        <w:t>tokens</w:t>
+      </w:r>
+      <w:proofErr w:type="spellEnd"/>
+      <w:r>
+        <w:t xml:space="preserve"> por ese "NFT".</w:t>
+      </w:r>
+    </w:p>
     <w:sectPr>
       <w:pgSz w:w="11906" w:h="16838"/>
       <w:pgMar w:top="1417" w:right="1701" w:bottom="1417" w:left="1701" w:header="708" w:footer="708" w:gutter="0"/>
@@ -736,6 +1235,7 @@
   <w:style w:type="paragraph" w:default="1" w:styleId="Normal">
     <w:name w:val="Normal"/>
     <w:qFormat/>
+    <w:rsid w:val="0027702B"/>
   </w:style>
   <w:style w:type="character" w:default="1" w:styleId="Fuentedeprrafopredeter">
     <w:name w:val="Default Paragraph Font"/>

</xml_diff>